<commit_message>
Comments and paper modified
</commit_message>
<xml_diff>
--- a/Lab4/SomtoOkoye_Lab4.docx
+++ b/Lab4/SomtoOkoye_Lab4.docx
@@ -76,39 +76,7 @@
           <w:rFonts w:ascii="Calibri" w:hAnsi="Calibri"/>
           <w:color w:val="000000" w:themeColor="text1"/>
         </w:rPr>
-        <w:t xml:space="preserve"> (</w:t>
-      </w:r>
-      <w:proofErr w:type="spellStart"/>
-      <w:r>
-        <w:rPr>
-          <w:rFonts w:ascii="Calibri" w:hAnsi="Calibri"/>
-          <w:color w:val="000000" w:themeColor="text1"/>
-        </w:rPr>
-        <w:t>numOfPerm</w:t>
-      </w:r>
-      <w:proofErr w:type="spellEnd"/>
-      <w:r>
-        <w:rPr>
-          <w:rFonts w:ascii="Calibri" w:hAnsi="Calibri"/>
-          <w:color w:val="000000" w:themeColor="text1"/>
-        </w:rPr>
-        <w:t xml:space="preserve"> defined in the header file of my Tabu class) when a move is made tabu, it means we cannot perform the same move for that number of iterations. If a move is found to be tabu, it is added to the tabu list with a value called </w:t>
-      </w:r>
-      <w:proofErr w:type="spellStart"/>
-      <w:r>
-        <w:rPr>
-          <w:rFonts w:ascii="Calibri" w:hAnsi="Calibri"/>
-          <w:color w:val="000000" w:themeColor="text1"/>
-        </w:rPr>
-        <w:t>listSize</w:t>
-      </w:r>
-      <w:proofErr w:type="spellEnd"/>
-      <w:r>
-        <w:rPr>
-          <w:rFonts w:ascii="Calibri" w:hAnsi="Calibri"/>
-          <w:color w:val="000000" w:themeColor="text1"/>
-        </w:rPr>
-        <w:t xml:space="preserve"> in my project which basically signifies the Tabu Tenure or length. With each iteration, only when they tabu tenure of a certain move is zero (0) can the move be performed and accepted. For the project, I implemented two different techniques to analyze the neighborhood and tabu list. For neighborhood identification, I have a function that searches and stores the best solution for the shortest path as well as a function that goes thorough the neighbors of the nodes to find the best solution. For the tabu list, I made a simple implementation, where I can easily change the size for the tabu list and test. This change is done in the header file and is independent of the other functions. </w:t>
+        <w:t xml:space="preserve"> (numOfPerm defined in the header file of my Tabu class) when a move is made tabu, it means we cannot perform the same move for that number of iterations. If a move is found to be tabu, it is added to the tabu list with a value called listSize in my project which basically signifies the Tabu Tenure or length. With each iteration, only when they tabu tenure of a certain move is zero (0) can the move be performed and accepted. For the project, I implemented two different techniques to analyze the neighborhood and tabu list. For neighborhood identification, I have a function that searches and stores the best solution for the shortest path as well as a function that goes thorough the neighbors of the nodes to find the best solution. For the tabu list, I made a simple implementation, where I can easily change the size for the tabu list and test. This change is done in the header file and is independent of the other functions. </w:t>
       </w:r>
       <w:r>
         <w:rPr>
@@ -354,23 +322,7 @@
           <w:color w:val="000000" w:themeColor="text1"/>
         </w:rPr>
         <w:lastRenderedPageBreak/>
-        <w:t xml:space="preserve">selection, I created an enumeration where I have a </w:t>
-      </w:r>
-      <w:proofErr w:type="spellStart"/>
-      <w:r>
-        <w:rPr>
-          <w:rFonts w:ascii="Calibri" w:hAnsi="Calibri"/>
-          <w:color w:val="000000" w:themeColor="text1"/>
-        </w:rPr>
-        <w:t>selectGA</w:t>
-      </w:r>
-      <w:proofErr w:type="spellEnd"/>
-      <w:r>
-        <w:rPr>
-          <w:rFonts w:ascii="Calibri" w:hAnsi="Calibri"/>
-          <w:color w:val="000000" w:themeColor="text1"/>
-        </w:rPr>
-        <w:t xml:space="preserve"> variable that has 3 types of selections (Scaling, Elitist and Roulette wheel) the scaling method uses a random generator for selection while the elitist attempts to find the best solution based on the fitness of the individuals analyzed from the population. The roulette wheel is somewhat of a biased method where each individual gets a piece of the wheel, however, parents with more fitness get a large piece compared to the less fit ones. I use a random generator for randomness of the fitness probability. For the mutation, I implemented </w:t>
+        <w:t xml:space="preserve">selection, I created an enumeration where I have a selectGA variable that has 3 types of selections (Scaling, Elitist and Roulette wheel) the scaling method uses a random generator for selection while the elitist attempts to find the best solution based on the fitness of the individuals analyzed from the population. The roulette wheel is somewhat of a biased method where each individual gets a piece of the wheel, however, parents with more fitness get a large piece compared to the less fit ones. I use a random generator for randomness of the fitness probability. For the mutation, I implemented </w:t>
       </w:r>
       <w:r>
         <w:rPr>
@@ -473,14 +425,7 @@
           <w:rFonts w:ascii="Calibri" w:hAnsi="Calibri"/>
           <w:color w:val="000000" w:themeColor="text1"/>
         </w:rPr>
-        <w:t xml:space="preserve">, </w:t>
-      </w:r>
-      <w:r>
-        <w:rPr>
-          <w:rFonts w:ascii="Calibri" w:hAnsi="Calibri"/>
-          <w:color w:val="000000" w:themeColor="text1"/>
-        </w:rPr>
-        <w:t>which is basically cyclic crossover technique</w:t>
+        <w:t>, which is basically cyclic crossover technique</w:t>
       </w:r>
       <w:r>
         <w:rPr>
@@ -622,7 +567,72 @@
           <w:rFonts w:ascii="Calibri" w:hAnsi="Calibri"/>
           <w:color w:val="000000" w:themeColor="text1"/>
         </w:rPr>
-        <w:t>I made changes to my Lab 3, I realized my design architecture was wrong and so I fixed that. My design architecture makes use of the components for the factory design pattern, as shown in the UML diagram below.</w:t>
+        <w:t xml:space="preserve">I made changes to my Lab 3, I realized my design architecture was </w:t>
+      </w:r>
+      <w:r>
+        <w:rPr>
+          <w:rFonts w:ascii="Calibri" w:hAnsi="Calibri"/>
+          <w:color w:val="000000" w:themeColor="text1"/>
+        </w:rPr>
+        <w:t>not accura</w:t>
+      </w:r>
+      <w:r>
+        <w:rPr>
+          <w:rFonts w:ascii="Calibri" w:hAnsi="Calibri"/>
+          <w:color w:val="000000" w:themeColor="text1"/>
+        </w:rPr>
+        <w:t>te</w:t>
+      </w:r>
+      <w:r>
+        <w:rPr>
+          <w:rFonts w:ascii="Calibri" w:hAnsi="Calibri"/>
+          <w:color w:val="000000" w:themeColor="text1"/>
+        </w:rPr>
+        <w:t xml:space="preserve"> and so I </w:t>
+      </w:r>
+      <w:r>
+        <w:rPr>
+          <w:rFonts w:ascii="Calibri" w:hAnsi="Calibri"/>
+          <w:color w:val="000000" w:themeColor="text1"/>
+        </w:rPr>
+        <w:t>modified</w:t>
+      </w:r>
+      <w:r>
+        <w:rPr>
+          <w:rFonts w:ascii="Calibri" w:hAnsi="Calibri"/>
+          <w:color w:val="000000" w:themeColor="text1"/>
+        </w:rPr>
+        <w:t xml:space="preserve"> that. My design architecture makes use of the components for the factory </w:t>
+      </w:r>
+      <w:r>
+        <w:rPr>
+          <w:rFonts w:ascii="Calibri" w:hAnsi="Calibri"/>
+          <w:color w:val="000000" w:themeColor="text1"/>
+        </w:rPr>
+        <w:t xml:space="preserve">and strategy </w:t>
+      </w:r>
+      <w:r>
+        <w:rPr>
+          <w:rFonts w:ascii="Calibri" w:hAnsi="Calibri"/>
+          <w:color w:val="000000" w:themeColor="text1"/>
+        </w:rPr>
+        <w:t>design pattern</w:t>
+      </w:r>
+      <w:r>
+        <w:rPr>
+          <w:rFonts w:ascii="Calibri" w:hAnsi="Calibri"/>
+          <w:color w:val="000000" w:themeColor="text1"/>
+        </w:rPr>
+        <w:t xml:space="preserve"> with a common algorithm interface that handles the execute function which is overridden in the specific class it is implemented</w:t>
+      </w:r>
+      <w:bookmarkStart w:id="0" w:name="_GoBack"/>
+      <w:bookmarkEnd w:id="0"/>
+      <w:r>
+        <w:rPr>
+          <w:rFonts w:ascii="Calibri" w:hAnsi="Calibri"/>
+          <w:color w:val="000000" w:themeColor="text1"/>
+        </w:rPr>
+        <w:t>, as shown in the UML diagram below.</w:t>
       </w:r>
     </w:p>
     <w:p>
@@ -1202,7 +1212,6 @@
                 <w:color w:val="000000" w:themeColor="text1"/>
               </w:rPr>
             </w:pPr>
-            <w:proofErr w:type="spellStart"/>
             <w:r>
               <w:rPr>
                 <w:rFonts w:ascii="Calibri" w:hAnsi="Calibri"/>
@@ -1211,7 +1220,6 @@
               </w:rPr>
               <w:t>TspTabu</w:t>
             </w:r>
-            <w:proofErr w:type="spellEnd"/>
           </w:p>
         </w:tc>
         <w:tc>
@@ -1227,7 +1235,6 @@
                 <w:color w:val="000000" w:themeColor="text1"/>
               </w:rPr>
             </w:pPr>
-            <w:proofErr w:type="spellStart"/>
             <w:r>
               <w:rPr>
                 <w:rFonts w:ascii="Calibri" w:hAnsi="Calibri"/>
@@ -1236,7 +1243,6 @@
               </w:rPr>
               <w:t>TspGa</w:t>
             </w:r>
-            <w:proofErr w:type="spellEnd"/>
           </w:p>
         </w:tc>
       </w:tr>
@@ -2248,17 +2254,7 @@
           <w:color w:val="000000" w:themeColor="text1"/>
           <w:shd w:val="clear" w:color="auto" w:fill="FFFFFF"/>
         </w:rPr>
-        <w:t>O (</w:t>
-      </w:r>
-      <w:proofErr w:type="spellStart"/>
-      <w:r>
-        <w:rPr>
-          <w:rFonts w:ascii="Calibri" w:hAnsi="Calibri" w:cs="Calibri"/>
-          <w:b/>
-          <w:color w:val="000000" w:themeColor="text1"/>
-          <w:shd w:val="clear" w:color="auto" w:fill="FFFFFF"/>
-        </w:rPr>
-        <w:t>n</w:t>
+        <w:t>O (n</w:t>
       </w:r>
       <w:r>
         <w:rPr>
@@ -2271,7 +2267,6 @@
         </w:rPr>
         <w:t>n</w:t>
       </w:r>
-      <w:proofErr w:type="spellEnd"/>
       <w:r>
         <w:rPr>
           <w:rFonts w:ascii="Calibri" w:hAnsi="Calibri" w:cs="Calibri"/>
@@ -2447,29 +2442,35 @@
           <w:rFonts w:ascii="Calibri" w:hAnsi="Calibri"/>
           <w:color w:val="000000" w:themeColor="text1"/>
         </w:rPr>
-        <w:t xml:space="preserve"> for the tabu se</w:t>
-      </w:r>
-      <w:bookmarkStart w:id="0" w:name="_GoBack"/>
-      <w:bookmarkEnd w:id="0"/>
-      <w:r>
-        <w:rPr>
-          <w:rFonts w:ascii="Calibri" w:hAnsi="Calibri"/>
-          <w:color w:val="000000" w:themeColor="text1"/>
-        </w:rPr>
-        <w:t xml:space="preserve">arch, </w:t>
-      </w:r>
-      <w:r>
-        <w:rPr>
-          <w:rFonts w:ascii="Calibri" w:hAnsi="Calibri"/>
-          <w:color w:val="000000" w:themeColor="text1"/>
-        </w:rPr>
-        <w:t xml:space="preserve">going through its steps and </w:t>
-      </w:r>
-      <w:r>
-        <w:rPr>
-          <w:rFonts w:ascii="Calibri" w:hAnsi="Calibri"/>
-          <w:color w:val="000000" w:themeColor="text1"/>
-        </w:rPr>
+        <w:t xml:space="preserve"> for the tabu search, </w:t>
+      </w:r>
+      <w:r>
+        <w:rPr>
+          <w:rFonts w:ascii="Calibri" w:hAnsi="Calibri"/>
+          <w:color w:val="000000" w:themeColor="text1"/>
+        </w:rPr>
+        <w:t xml:space="preserve">going through its steps </w:t>
+      </w:r>
+      <w:r>
+        <w:rPr>
+          <w:rFonts w:ascii="Calibri" w:hAnsi="Calibri"/>
+          <w:color w:val="000000" w:themeColor="text1"/>
+        </w:rPr>
+        <w:t>with the algorithm</w:t>
+      </w:r>
+      <w:r>
+        <w:rPr>
+          <w:rFonts w:ascii="Calibri" w:hAnsi="Calibri"/>
+          <w:color w:val="000000" w:themeColor="text1"/>
+        </w:rPr>
+        <w:t xml:space="preserve"> </w:t>
+      </w:r>
+      <w:r>
+        <w:rPr>
+          <w:rFonts w:ascii="Calibri" w:hAnsi="Calibri"/>
+          <w:color w:val="000000" w:themeColor="text1"/>
+        </w:rPr>
+        <w:lastRenderedPageBreak/>
         <w:t>graph obtained, we can deduce that</w:t>
       </w:r>
       <w:r>
@@ -2477,25 +2478,15 @@
           <w:rFonts w:ascii="Calibri" w:hAnsi="Calibri"/>
           <w:color w:val="000000" w:themeColor="text1"/>
         </w:rPr>
-        <w:t xml:space="preserve"> it has</w:t>
-      </w:r>
-      <w:proofErr w:type="gramStart"/>
-      <w:r>
-        <w:rPr>
-          <w:rFonts w:ascii="Calibri" w:hAnsi="Calibri"/>
-          <w:color w:val="000000" w:themeColor="text1"/>
-        </w:rPr>
-        <w:t xml:space="preserve"> </w:t>
-      </w:r>
-      <w:r>
-        <w:rPr>
-          <w:rFonts w:ascii="Calibri" w:hAnsi="Calibri"/>
-          <w:color w:val="000000" w:themeColor="text1"/>
-          <w:highlight w:val="yellow"/>
-        </w:rPr>
-        <w:t>..</w:t>
-      </w:r>
-      <w:proofErr w:type="gramEnd"/>
+        <w:t xml:space="preserve"> it </w:t>
+      </w:r>
+      <w:r>
+        <w:rPr>
+          <w:rFonts w:ascii="Calibri" w:hAnsi="Calibri"/>
+          <w:color w:val="000000" w:themeColor="text1"/>
+        </w:rPr>
+        <w:t xml:space="preserve">can theoretically search thorough the nodes in the graph and so I assume there is no time complexity for this algorithm in terms of big O notation. </w:t>
+      </w:r>
     </w:p>
     <w:p>
       <w:pPr>
@@ -2510,7 +2501,6 @@
           <w:rFonts w:ascii="Calibri" w:hAnsi="Calibri"/>
           <w:color w:val="000000" w:themeColor="text1"/>
         </w:rPr>
-        <w:lastRenderedPageBreak/>
         <w:t xml:space="preserve">Lastly for the genetic algorithm, </w:t>
       </w:r>
       <w:r>
@@ -2606,7 +2596,6 @@
         </w:rPr>
         <w:t xml:space="preserve"> following these steps and the graph obtained above, we can presume the total complexity for the genetic algorithm for the travelling salesman problem is O (</w:t>
       </w:r>
-      <w:proofErr w:type="spellStart"/>
       <w:r>
         <w:rPr>
           <w:rFonts w:ascii="Calibri" w:hAnsi="Calibri"/>
@@ -2614,7 +2603,6 @@
         </w:rPr>
         <w:t>mn</w:t>
       </w:r>
-      <w:proofErr w:type="spellEnd"/>
       <w:r>
         <w:rPr>
           <w:rFonts w:ascii="Calibri" w:hAnsi="Calibri"/>

</xml_diff>